<commit_message>
refactored code, ready for last computations
</commit_message>
<xml_diff>
--- a/note_technique.docx
+++ b/note_technique.docx
@@ -103,28 +103,14 @@
           <w:sz w:val="24"/>
           <w:szCs w:val="24"/>
         </w:rPr>
-        <w:t xml:space="preserve">Le principe de base est de rassembler des pixels selon des classes suivant des critères prédéfinis. Les pixels connexes </w:t>
-      </w:r>
-      <w:r>
-        <w:rPr>
-          <w:sz w:val="24"/>
-          <w:szCs w:val="24"/>
-        </w:rPr>
-        <w:t>appartenant</w:t>
-      </w:r>
-      <w:r>
-        <w:rPr>
-          <w:sz w:val="24"/>
-          <w:szCs w:val="24"/>
-        </w:rPr>
-        <w:t xml:space="preserve"> à une même classe</w:t>
-      </w:r>
-      <w:r>
-        <w:rPr>
-          <w:sz w:val="24"/>
-          <w:szCs w:val="24"/>
-        </w:rPr>
-        <w:t xml:space="preserve"> constituent une </w:t>
+        <w:t>Le principe de base est de rassembler des pixels selon des classes suivant des critères prédéfinis</w:t>
+      </w:r>
+      <w:r>
+        <w:rPr>
+          <w:sz w:val="24"/>
+          <w:szCs w:val="24"/>
+        </w:rPr>
+        <w:t xml:space="preserve"> (donc d’associer chaque pixel à une </w:t>
       </w:r>
       <w:r>
         <w:rPr>
@@ -133,14 +119,42 @@
           <w:sz w:val="24"/>
           <w:szCs w:val="24"/>
         </w:rPr>
-        <w:t>région</w:t>
-      </w:r>
-      <w:r>
-        <w:rPr>
-          <w:sz w:val="24"/>
-          <w:szCs w:val="24"/>
-        </w:rPr>
-        <w:t xml:space="preserve"> de l’image. La séparation entre deux régions est appelée </w:t>
+        <w:t>classe</w:t>
+      </w:r>
+      <w:r>
+        <w:rPr>
+          <w:sz w:val="24"/>
+          <w:szCs w:val="24"/>
+        </w:rPr>
+        <w:t>)</w:t>
+      </w:r>
+      <w:r>
+        <w:rPr>
+          <w:sz w:val="24"/>
+          <w:szCs w:val="24"/>
+        </w:rPr>
+        <w:t xml:space="preserve">. Les pixels connexes </w:t>
+      </w:r>
+      <w:r>
+        <w:rPr>
+          <w:sz w:val="24"/>
+          <w:szCs w:val="24"/>
+        </w:rPr>
+        <w:t>appartenant</w:t>
+      </w:r>
+      <w:r>
+        <w:rPr>
+          <w:sz w:val="24"/>
+          <w:szCs w:val="24"/>
+        </w:rPr>
+        <w:t xml:space="preserve"> à une même classe</w:t>
+      </w:r>
+      <w:r>
+        <w:rPr>
+          <w:sz w:val="24"/>
+          <w:szCs w:val="24"/>
+        </w:rPr>
+        <w:t xml:space="preserve"> constituent une </w:t>
       </w:r>
       <w:r>
         <w:rPr>
@@ -149,6 +163,22 @@
           <w:sz w:val="24"/>
           <w:szCs w:val="24"/>
         </w:rPr>
+        <w:t>région</w:t>
+      </w:r>
+      <w:r>
+        <w:rPr>
+          <w:sz w:val="24"/>
+          <w:szCs w:val="24"/>
+        </w:rPr>
+        <w:t xml:space="preserve"> de l’image. La séparation entre deux régions est appelée </w:t>
+      </w:r>
+      <w:r>
+        <w:rPr>
+          <w:i/>
+          <w:iCs/>
+          <w:sz w:val="24"/>
+          <w:szCs w:val="24"/>
+        </w:rPr>
         <w:t>frontière</w:t>
       </w:r>
       <w:r>
@@ -292,6 +322,195 @@
     </w:p>
     <w:p>
       <w:pPr>
+        <w:rPr>
+          <w:sz w:val="24"/>
+          <w:szCs w:val="24"/>
+        </w:rPr>
+      </w:pPr>
+    </w:p>
+    <w:p>
+      <w:pPr>
+        <w:ind w:firstLine="705"/>
+        <w:rPr>
+          <w:sz w:val="32"/>
+          <w:szCs w:val="32"/>
+          <w:lang w:eastAsia="fr-FR"/>
+        </w:rPr>
+      </w:pPr>
+      <w:r>
+        <w:rPr>
+          <w:sz w:val="32"/>
+          <w:szCs w:val="32"/>
+          <w:lang w:eastAsia="fr-FR"/>
+        </w:rPr>
+        <w:t xml:space="preserve">A) </w:t>
+      </w:r>
+      <w:r>
+        <w:rPr>
+          <w:sz w:val="32"/>
+          <w:szCs w:val="32"/>
+          <w:lang w:eastAsia="fr-FR"/>
+        </w:rPr>
+        <w:t>Segmentation par approche régions</w:t>
+      </w:r>
+    </w:p>
+    <w:p>
+      <w:pPr>
+        <w:ind w:left="705"/>
+        <w:rPr>
+          <w:sz w:val="24"/>
+          <w:szCs w:val="24"/>
+        </w:rPr>
+      </w:pPr>
+      <w:r>
+        <w:rPr>
+          <w:sz w:val="24"/>
+          <w:szCs w:val="24"/>
+        </w:rPr>
+        <w:t>La segmentation par approche région est la famille d’algorithmes de segmentation qui considèrent les régions de l’image. Deux sous-approches sont possible</w:t>
+      </w:r>
+      <w:r>
+        <w:rPr>
+          <w:sz w:val="24"/>
+          <w:szCs w:val="24"/>
+        </w:rPr>
+        <w:t>s</w:t>
+      </w:r>
+      <w:r>
+        <w:rPr>
+          <w:sz w:val="24"/>
+          <w:szCs w:val="24"/>
+        </w:rPr>
+        <w:t>.</w:t>
+      </w:r>
+    </w:p>
+    <w:p>
+      <w:pPr>
+        <w:ind w:left="705"/>
+        <w:rPr>
+          <w:sz w:val="24"/>
+          <w:szCs w:val="24"/>
+        </w:rPr>
+      </w:pPr>
+      <w:r>
+        <w:rPr>
+          <w:sz w:val="24"/>
+          <w:szCs w:val="24"/>
+        </w:rPr>
+        <w:t>Soit on part d’une image partitionnée arbitrairement, puis on regroupe et on divise itérativement ses régions (</w:t>
+      </w:r>
+      <w:r>
+        <w:rPr>
+          <w:i/>
+          <w:iCs/>
+          <w:sz w:val="24"/>
+          <w:szCs w:val="24"/>
+        </w:rPr>
+        <w:t>split and merge</w:t>
+      </w:r>
+      <w:r>
+        <w:rPr>
+          <w:sz w:val="24"/>
+          <w:szCs w:val="24"/>
+        </w:rPr>
+        <w:t>), jusqu’à ce qu’une condition prédéfinie soit remplie (par exemple un nombre de régions, ou encore la différence de luminosité ou de contraste entre les couples de régions).</w:t>
+      </w:r>
+    </w:p>
+    <w:p>
+      <w:pPr>
+        <w:ind w:left="705"/>
+        <w:rPr>
+          <w:sz w:val="24"/>
+          <w:szCs w:val="24"/>
+        </w:rPr>
+      </w:pPr>
+      <w:r>
+        <w:rPr>
+          <w:sz w:val="24"/>
+          <w:szCs w:val="24"/>
+        </w:rPr>
+        <w:t>Soit on part</w:t>
+      </w:r>
+      <w:r>
+        <w:rPr>
+          <w:sz w:val="24"/>
+          <w:szCs w:val="24"/>
+        </w:rPr>
+        <w:t xml:space="preserve"> de petites régions qui vont croître en incorporant progressivement de nouveaux pixels (</w:t>
+      </w:r>
+      <w:r>
+        <w:rPr>
+          <w:i/>
+          <w:iCs/>
+          <w:sz w:val="24"/>
+          <w:szCs w:val="24"/>
+        </w:rPr>
+        <w:t>croissance de régions</w:t>
+      </w:r>
+      <w:r>
+        <w:rPr>
+          <w:sz w:val="24"/>
+          <w:szCs w:val="24"/>
+        </w:rPr>
+        <w:t>). Les régions initiales peuvent être calculées automatiquement (par exemple en utilisant les minimas de l’image), ou fournie par un utilisateur.</w:t>
+      </w:r>
+      <w:r>
+        <w:t xml:space="preserve"> </w:t>
+      </w:r>
+      <w:r>
+        <w:rPr>
+          <w:sz w:val="24"/>
+          <w:szCs w:val="24"/>
+        </w:rPr>
+        <w:t>Les régions grandissent ensuite en incorporant les pixels les plus similaires suivant un critère donné, comme la différence de niveaux de gris.</w:t>
+      </w:r>
+    </w:p>
+    <w:p>
+      <w:pPr>
+        <w:pStyle w:val="ListParagraph"/>
+        <w:ind w:left="708"/>
+        <w:rPr>
+          <w:sz w:val="24"/>
+          <w:szCs w:val="24"/>
+        </w:rPr>
+      </w:pPr>
+      <w:r>
+        <w:rPr>
+          <w:sz w:val="24"/>
+          <w:szCs w:val="24"/>
+        </w:rPr>
+        <w:lastRenderedPageBreak/>
+        <w:t xml:space="preserve">Il existe également des méthodes plus avancées qui permettent de prendre en compte la régularité des régions (c’est-à-dire l’apparence </w:t>
+      </w:r>
+      <w:r>
+        <w:rPr>
+          <w:sz w:val="24"/>
+          <w:szCs w:val="24"/>
+        </w:rPr>
+        <w:t xml:space="preserve">globale </w:t>
+      </w:r>
+      <w:r>
+        <w:rPr>
+          <w:sz w:val="24"/>
+          <w:szCs w:val="24"/>
+        </w:rPr>
+        <w:t>de la segmentation) en plus des paramètres mentionnés au-dessus. La plupart d’entre elles s’appuient sur le Modèle de Markov Caché, un modèle statistique stochastique permettant d’associer les pixels selon des contraintes multiples.</w:t>
+      </w:r>
+    </w:p>
+    <w:p>
+      <w:pPr>
+        <w:pStyle w:val="ListParagraph"/>
+        <w:ind w:left="708"/>
+        <w:rPr>
+          <w:sz w:val="24"/>
+          <w:szCs w:val="24"/>
+        </w:rPr>
+      </w:pPr>
+    </w:p>
+    <w:p>
+      <w:pPr>
+        <w:pStyle w:val="ListParagraph"/>
+        <w:ind w:left="1065"/>
         <w:rPr>
           <w:sz w:val="24"/>
           <w:szCs w:val="24"/>
@@ -305,39 +524,26 @@
           <w:ilvl w:val="0"/>
           <w:numId w:val="3"/>
         </w:numPr>
-        <w:pBdr>
-          <w:bottom w:val="single" w:sz="6" w:space="0" w:color="A2A9B1"/>
-        </w:pBdr>
-        <w:shd w:val="clear" w:color="auto" w:fill="FFFFFF"/>
-        <w:spacing w:before="240" w:after="60" w:line="240" w:lineRule="auto"/>
-        <w:outlineLvl w:val="1"/>
-        <w:rPr>
-          <w:rFonts w:ascii="Georgia" w:eastAsia="Times New Roman" w:hAnsi="Georgia" w:cs="Times New Roman"/>
-          <w:color w:val="000000"/>
-          <w:sz w:val="36"/>
-          <w:szCs w:val="36"/>
+        <w:rPr>
+          <w:sz w:val="32"/>
+          <w:szCs w:val="32"/>
           <w:lang w:eastAsia="fr-FR"/>
         </w:rPr>
       </w:pPr>
       <w:r>
         <w:rPr>
-          <w:rFonts w:ascii="Georgia" w:eastAsia="Times New Roman" w:hAnsi="Georgia" w:cs="Times New Roman"/>
-          <w:color w:val="000000"/>
-          <w:sz w:val="36"/>
-          <w:szCs w:val="36"/>
+          <w:sz w:val="32"/>
+          <w:szCs w:val="32"/>
           <w:lang w:eastAsia="fr-FR"/>
         </w:rPr>
-        <w:t>Segmentation par approche régions</w:t>
-      </w:r>
-    </w:p>
-    <w:p>
-      <w:pPr>
-        <w:rPr>
-          <w:rFonts w:ascii="Georgia" w:eastAsia="Times New Roman" w:hAnsi="Georgia" w:cs="Times New Roman"/>
-          <w:color w:val="000000"/>
-          <w:sz w:val="36"/>
-          <w:szCs w:val="36"/>
-          <w:lang w:eastAsia="fr-FR"/>
+        <w:t>Segmentation par approche frontières</w:t>
+      </w:r>
+    </w:p>
+    <w:p>
+      <w:pPr>
+        <w:rPr>
+          <w:sz w:val="24"/>
+          <w:szCs w:val="24"/>
         </w:rPr>
       </w:pPr>
     </w:p>
@@ -354,7 +560,35 @@
           <w:sz w:val="24"/>
           <w:szCs w:val="24"/>
         </w:rPr>
-        <w:t>La segmentation par approche région est la famille d’algorithmes de segmentation qui considèrent les régions de l’image. Deux sous-approches sont possible</w:t>
+        <w:t>Les algorithmes de segmentation performants qui considèrent les frontières au sein des images utilisent principalement des modèles de contour actif. Le</w:t>
+      </w:r>
+      <w:r>
+        <w:rPr>
+          <w:sz w:val="24"/>
+          <w:szCs w:val="24"/>
+        </w:rPr>
+        <w:t>ur</w:t>
+      </w:r>
+      <w:r>
+        <w:rPr>
+          <w:sz w:val="24"/>
+          <w:szCs w:val="24"/>
+        </w:rPr>
+        <w:t xml:space="preserve"> principe de base consiste à épouser le contour des formes à l’aide de courbes paramétriques (par exemple polynomiales, comme l</w:t>
+      </w:r>
+      <w:r>
+        <w:rPr>
+          <w:sz w:val="24"/>
+          <w:szCs w:val="24"/>
+        </w:rPr>
+        <w:t>es</w:t>
+      </w:r>
+      <w:r>
+        <w:rPr>
+          <w:sz w:val="24"/>
+          <w:szCs w:val="24"/>
+        </w:rPr>
+        <w:t xml:space="preserve"> courbe</w:t>
       </w:r>
       <w:r>
         <w:rPr>
@@ -368,88 +602,21 @@
           <w:sz w:val="24"/>
           <w:szCs w:val="24"/>
         </w:rPr>
-        <w:t>.</w:t>
-      </w:r>
-    </w:p>
-    <w:p>
-      <w:pPr>
-        <w:ind w:left="705"/>
-        <w:rPr>
-          <w:sz w:val="24"/>
-          <w:szCs w:val="24"/>
-        </w:rPr>
-      </w:pPr>
-      <w:r>
-        <w:rPr>
-          <w:sz w:val="24"/>
-          <w:szCs w:val="24"/>
-        </w:rPr>
-        <w:t>Soit on part d’une image partitionnée arbitrairement, puis on regroupe et on divise itérativement ses régions (</w:t>
-      </w:r>
-      <w:r>
-        <w:rPr>
-          <w:i/>
-          <w:iCs/>
-          <w:sz w:val="24"/>
-          <w:szCs w:val="24"/>
-        </w:rPr>
-        <w:t>split and merge</w:t>
-      </w:r>
-      <w:r>
-        <w:rPr>
-          <w:sz w:val="24"/>
-          <w:szCs w:val="24"/>
-        </w:rPr>
-        <w:t>), jusqu’à ce qu’une condition prédéfinie soit remplie (par exemple un nombre de régions, ou encore la différence de luminosité ou de contraste entre les couples de régions).</w:t>
-      </w:r>
-    </w:p>
-    <w:p>
-      <w:pPr>
-        <w:ind w:left="705"/>
-        <w:rPr>
-          <w:sz w:val="24"/>
-          <w:szCs w:val="24"/>
-        </w:rPr>
-      </w:pPr>
-      <w:r>
-        <w:rPr>
-          <w:sz w:val="24"/>
-          <w:szCs w:val="24"/>
-        </w:rPr>
-        <w:t>Soit on part</w:t>
-      </w:r>
-      <w:r>
-        <w:rPr>
-          <w:sz w:val="24"/>
-          <w:szCs w:val="24"/>
-        </w:rPr>
-        <w:t xml:space="preserve"> de petites régions qui vont croître en incorporant progressivement de nouveaux pixels (</w:t>
-      </w:r>
-      <w:r>
-        <w:rPr>
-          <w:i/>
-          <w:iCs/>
-          <w:sz w:val="24"/>
-          <w:szCs w:val="24"/>
-        </w:rPr>
-        <w:t>croissance de régions</w:t>
-      </w:r>
-      <w:r>
-        <w:rPr>
-          <w:sz w:val="24"/>
-          <w:szCs w:val="24"/>
-        </w:rPr>
-        <w:t>). Les régions initiales peuvent être calculées automatiquement (par exemple en utilisant les minimas de l’image), ou fournie par un utilisateur.</w:t>
-      </w:r>
-      <w:r>
-        <w:t xml:space="preserve"> </w:t>
-      </w:r>
-      <w:r>
-        <w:rPr>
-          <w:sz w:val="24"/>
-          <w:szCs w:val="24"/>
-        </w:rPr>
-        <w:t>Les régions grandissent ensuite en incorporant les pixels les plus similaires suivant un critère donné, comme la différence de niveaux de gris.</w:t>
+        <w:t xml:space="preserve"> de Bézier), ou de polygones. L’initialisation du processus se fait souvent par détection de points d’intérêts</w:t>
+      </w:r>
+      <w:r>
+        <w:rPr>
+          <w:sz w:val="24"/>
+          <w:szCs w:val="24"/>
+        </w:rPr>
+        <w:t xml:space="preserve"> dans l’image</w:t>
+      </w:r>
+      <w:r>
+        <w:rPr>
+          <w:sz w:val="24"/>
+          <w:szCs w:val="24"/>
+        </w:rPr>
+        <w:t>, comme la jonction de plusieurs segments.</w:t>
       </w:r>
     </w:p>
     <w:p>
@@ -466,22 +633,21 @@
           <w:sz w:val="24"/>
           <w:szCs w:val="24"/>
         </w:rPr>
-        <w:lastRenderedPageBreak/>
-        <w:t xml:space="preserve">Il existe également des méthodes plus avancées qui permettent de prendre en compte la régularité des régions (c’est-à-dire l’apparence </w:t>
-      </w:r>
-      <w:r>
-        <w:rPr>
-          <w:sz w:val="24"/>
-          <w:szCs w:val="24"/>
-        </w:rPr>
-        <w:t xml:space="preserve">globale </w:t>
-      </w:r>
-      <w:r>
-        <w:rPr>
-          <w:sz w:val="24"/>
-          <w:szCs w:val="24"/>
-        </w:rPr>
-        <w:t>de la segmentation) en plus des paramètres mentionnés au-dessus. La plupart d’entre elles s’appuient sur le Modèle de Markov Caché, un modèle statistique stochastique permettant d’associer les pixels selon des contraintes multiples.</w:t>
+        <w:t>Ces algorithmes sont principalement utilisés dans le traitement de la vidéo, car on peut restreindre la complexité des nouvelles prédictions en utilisant la prédiction de l’image précédente comme point de départ. D’une manière générale ils sont efficaces dans le traitement</w:t>
+      </w:r>
+      <w:r>
+        <w:rPr>
+          <w:sz w:val="24"/>
+          <w:szCs w:val="24"/>
+        </w:rPr>
+        <w:t xml:space="preserve"> consécutif</w:t>
+      </w:r>
+      <w:r>
+        <w:rPr>
+          <w:sz w:val="24"/>
+          <w:szCs w:val="24"/>
+        </w:rPr>
+        <w:t xml:space="preserve"> d’images semblables.</w:t>
       </w:r>
     </w:p>
     <w:p>
@@ -494,16 +660,7 @@
         </w:rPr>
       </w:pPr>
     </w:p>
-    <w:p>
-      <w:pPr>
-        <w:pStyle w:val="ListParagraph"/>
-        <w:ind w:left="1065"/>
-        <w:rPr>
-          <w:sz w:val="24"/>
-          <w:szCs w:val="24"/>
-        </w:rPr>
-      </w:pPr>
-    </w:p>
+    <w:p/>
     <w:p>
       <w:pPr>
         <w:pStyle w:val="ListParagraph"/>
@@ -511,146 +668,317 @@
           <w:ilvl w:val="0"/>
           <w:numId w:val="3"/>
         </w:numPr>
-        <w:pBdr>
-          <w:bottom w:val="single" w:sz="6" w:space="0" w:color="A2A9B1"/>
-        </w:pBdr>
-        <w:shd w:val="clear" w:color="auto" w:fill="FFFFFF"/>
-        <w:spacing w:before="240" w:after="60" w:line="240" w:lineRule="auto"/>
-        <w:outlineLvl w:val="1"/>
-        <w:rPr>
-          <w:rFonts w:ascii="Georgia" w:eastAsia="Times New Roman" w:hAnsi="Georgia" w:cs="Times New Roman"/>
+        <w:rPr>
+          <w:rFonts w:eastAsia="Times New Roman" w:cstheme="minorHAnsi"/>
           <w:color w:val="000000"/>
+          <w:sz w:val="32"/>
+          <w:szCs w:val="32"/>
+          <w:lang w:eastAsia="fr-FR"/>
+        </w:rPr>
+      </w:pPr>
+      <w:r>
+        <w:rPr>
+          <w:rFonts w:eastAsia="Times New Roman" w:cstheme="minorHAnsi"/>
+          <w:color w:val="000000"/>
+          <w:sz w:val="32"/>
+          <w:szCs w:val="32"/>
+          <w:lang w:eastAsia="fr-FR"/>
+        </w:rPr>
+        <w:t>Segmentation par classification</w:t>
+      </w:r>
+    </w:p>
+    <w:p>
+      <w:pPr>
+        <w:rPr>
+          <w:sz w:val="24"/>
+          <w:szCs w:val="24"/>
+        </w:rPr>
+      </w:pPr>
+    </w:p>
+    <w:p>
+      <w:pPr>
+        <w:ind w:left="705"/>
+        <w:rPr>
+          <w:sz w:val="24"/>
+          <w:szCs w:val="24"/>
+        </w:rPr>
+      </w:pPr>
+      <w:r>
+        <w:rPr>
+          <w:sz w:val="24"/>
+          <w:szCs w:val="24"/>
+        </w:rPr>
+        <w:t>Cette famille de méthode considère le rapport entre les caractéristiques d’un pixel et les statistiques descriptives de l’ensemble de l’image (par exemple l</w:t>
+      </w:r>
+      <w:r>
+        <w:rPr>
+          <w:sz w:val="24"/>
+          <w:szCs w:val="24"/>
+        </w:rPr>
+        <w:t>a moyenne ou la médiane des</w:t>
+      </w:r>
+      <w:r>
+        <w:rPr>
+          <w:sz w:val="24"/>
+          <w:szCs w:val="24"/>
+        </w:rPr>
+        <w:t xml:space="preserve"> niveau</w:t>
+      </w:r>
+      <w:r>
+        <w:rPr>
+          <w:sz w:val="24"/>
+          <w:szCs w:val="24"/>
+        </w:rPr>
+        <w:t>x</w:t>
+      </w:r>
+      <w:r>
+        <w:rPr>
+          <w:sz w:val="24"/>
+          <w:szCs w:val="24"/>
+        </w:rPr>
+        <w:t xml:space="preserve"> de gris).</w:t>
+      </w:r>
+    </w:p>
+    <w:p>
+      <w:pPr>
+        <w:ind w:left="705"/>
+        <w:rPr>
+          <w:sz w:val="24"/>
+          <w:szCs w:val="24"/>
+        </w:rPr>
+      </w:pPr>
+      <w:r>
+        <w:rPr>
+          <w:sz w:val="24"/>
+          <w:szCs w:val="24"/>
+        </w:rPr>
+        <w:t>On peut ensuite utiliser des méthodes</w:t>
+      </w:r>
+      <w:r>
+        <w:rPr>
+          <w:sz w:val="24"/>
+          <w:szCs w:val="24"/>
+        </w:rPr>
+        <w:t xml:space="preserve"> comme la minimisation de la variance intra-classe ou K-means</w:t>
+      </w:r>
+      <w:r>
+        <w:rPr>
+          <w:sz w:val="24"/>
+          <w:szCs w:val="24"/>
+        </w:rPr>
+        <w:t xml:space="preserve"> pour partitionner l’ensemble des pixels d’une image.</w:t>
+      </w:r>
+    </w:p>
+    <w:p>
+      <w:pPr>
+        <w:ind w:left="705"/>
+        <w:rPr>
+          <w:sz w:val="24"/>
+          <w:szCs w:val="24"/>
+        </w:rPr>
+      </w:pPr>
+    </w:p>
+    <w:p>
+      <w:pPr>
+        <w:rPr>
           <w:sz w:val="36"/>
           <w:szCs w:val="36"/>
-          <w:lang w:eastAsia="fr-FR"/>
-        </w:rPr>
-      </w:pPr>
-      <w:r>
-        <w:rPr>
-          <w:rFonts w:ascii="Georgia" w:eastAsia="Times New Roman" w:hAnsi="Georgia" w:cs="Times New Roman"/>
-          <w:color w:val="000000"/>
+        </w:rPr>
+      </w:pPr>
+      <w:r>
+        <w:rPr>
           <w:sz w:val="36"/>
           <w:szCs w:val="36"/>
+        </w:rPr>
+        <w:t xml:space="preserve">III </w:t>
+      </w:r>
+      <w:r>
+        <w:rPr>
+          <w:sz w:val="36"/>
+          <w:szCs w:val="36"/>
+        </w:rPr>
+        <w:t xml:space="preserve">– </w:t>
+      </w:r>
+      <w:r>
+        <w:rPr>
+          <w:sz w:val="36"/>
+          <w:szCs w:val="36"/>
+        </w:rPr>
+        <w:t>Deep</w:t>
+      </w:r>
+      <w:r>
+        <w:rPr>
+          <w:sz w:val="36"/>
+          <w:szCs w:val="36"/>
+        </w:rPr>
+        <w:t xml:space="preserve"> Learning </w:t>
+      </w:r>
+    </w:p>
+    <w:p>
+      <w:pPr>
+        <w:pStyle w:val="ListParagraph"/>
+        <w:rPr>
+          <w:sz w:val="24"/>
+          <w:szCs w:val="24"/>
+        </w:rPr>
+      </w:pPr>
+      <w:r>
+        <w:rPr>
+          <w:sz w:val="24"/>
+          <w:szCs w:val="24"/>
+        </w:rPr>
+        <w:t>Très récemment, de nouvelles méthodes de segmentation d’images basées sur les réseaux de neurones profonds ont fait leur apparition</w:t>
+      </w:r>
+      <w:r>
+        <w:rPr>
+          <w:sz w:val="24"/>
+          <w:szCs w:val="24"/>
+        </w:rPr>
+        <w:t>. Elles utilisent des principes variés mais l’approche de base reste la même : les pixels d’une image constituent les neurones</w:t>
+      </w:r>
+      <w:r>
+        <w:rPr>
+          <w:sz w:val="24"/>
+          <w:szCs w:val="24"/>
+        </w:rPr>
+        <w:t xml:space="preserve"> de</w:t>
+      </w:r>
+      <w:r>
+        <w:rPr>
+          <w:sz w:val="24"/>
+          <w:szCs w:val="24"/>
+        </w:rPr>
+        <w:t xml:space="preserve"> la couche d’entrée d’un modèle, et la couche de sortie </w:t>
+      </w:r>
+      <w:r>
+        <w:rPr>
+          <w:sz w:val="24"/>
+          <w:szCs w:val="24"/>
+        </w:rPr>
+        <w:t xml:space="preserve">est constituée de la classe attribuée à chaque pixel. Entre ces deux couches, </w:t>
+      </w:r>
+      <w:r>
+        <w:rPr>
+          <w:sz w:val="24"/>
+          <w:szCs w:val="24"/>
+        </w:rPr>
+        <w:t>un</w:t>
+      </w:r>
+      <w:r>
+        <w:rPr>
+          <w:sz w:val="24"/>
+          <w:szCs w:val="24"/>
+        </w:rPr>
+        <w:t xml:space="preserve"> modèle possède une succession de couches fonctionnelles paramétriques cachées. Ces paramètres sont appelés </w:t>
+      </w:r>
+      <w:r>
+        <w:rPr>
+          <w:i/>
+          <w:iCs/>
+          <w:sz w:val="24"/>
+          <w:szCs w:val="24"/>
+        </w:rPr>
+        <w:t xml:space="preserve">poids </w:t>
+      </w:r>
+      <w:r>
+        <w:rPr>
+          <w:sz w:val="24"/>
+          <w:szCs w:val="24"/>
+        </w:rPr>
+        <w:t>et sont appris par les modèles lors de l’entrainement.</w:t>
+      </w:r>
+    </w:p>
+    <w:p>
+      <w:pPr>
+        <w:pStyle w:val="ListParagraph"/>
+        <w:rPr>
+          <w:sz w:val="24"/>
+          <w:szCs w:val="24"/>
+        </w:rPr>
+      </w:pPr>
+    </w:p>
+    <w:p>
+      <w:pPr>
+        <w:ind w:firstLine="705"/>
+        <w:rPr>
+          <w:sz w:val="32"/>
+          <w:szCs w:val="32"/>
           <w:lang w:eastAsia="fr-FR"/>
         </w:rPr>
-        <w:t>Segmentation par approche frontières</w:t>
-      </w:r>
-    </w:p>
-    <w:p>
-      <w:pPr>
-        <w:rPr>
-          <w:sz w:val="24"/>
-          <w:szCs w:val="24"/>
-        </w:rPr>
-      </w:pPr>
-    </w:p>
-    <w:p>
-      <w:pPr>
-        <w:ind w:left="705"/>
-        <w:rPr>
-          <w:sz w:val="24"/>
-          <w:szCs w:val="24"/>
-        </w:rPr>
-      </w:pPr>
-      <w:r>
-        <w:rPr>
-          <w:sz w:val="24"/>
-          <w:szCs w:val="24"/>
-        </w:rPr>
-        <w:t>Les algorithmes de segmentation performants qui considèrent les frontières au sein des images utilisent principalement des modèles de contour actif. Le</w:t>
-      </w:r>
-      <w:r>
-        <w:rPr>
-          <w:sz w:val="24"/>
-          <w:szCs w:val="24"/>
-        </w:rPr>
-        <w:t>ur</w:t>
-      </w:r>
-      <w:r>
-        <w:rPr>
-          <w:sz w:val="24"/>
-          <w:szCs w:val="24"/>
-        </w:rPr>
-        <w:t xml:space="preserve"> principe de base consiste à épouser le contour des formes à l’aide de courbes paramétriques (par exemple polynomiales, comme l</w:t>
-      </w:r>
-      <w:r>
-        <w:rPr>
-          <w:sz w:val="24"/>
-          <w:szCs w:val="24"/>
-        </w:rPr>
-        <w:t>es</w:t>
-      </w:r>
-      <w:r>
-        <w:rPr>
-          <w:sz w:val="24"/>
-          <w:szCs w:val="24"/>
-        </w:rPr>
-        <w:t xml:space="preserve"> courbe</w:t>
-      </w:r>
-      <w:r>
-        <w:rPr>
-          <w:sz w:val="24"/>
-          <w:szCs w:val="24"/>
-        </w:rPr>
-        <w:t>s</w:t>
-      </w:r>
-      <w:r>
-        <w:rPr>
-          <w:sz w:val="24"/>
-          <w:szCs w:val="24"/>
-        </w:rPr>
-        <w:t xml:space="preserve"> de Bézier), ou de polygones. L’initialisation du processus se fait souvent par détection de points d’intérêts</w:t>
-      </w:r>
-      <w:r>
-        <w:rPr>
-          <w:sz w:val="24"/>
-          <w:szCs w:val="24"/>
-        </w:rPr>
-        <w:t xml:space="preserve"> dans l’image</w:t>
-      </w:r>
-      <w:r>
-        <w:rPr>
-          <w:sz w:val="24"/>
-          <w:szCs w:val="24"/>
-        </w:rPr>
-        <w:t>, comme la jonction de plusieurs segments.</w:t>
+      </w:pPr>
+      <w:r>
+        <w:rPr>
+          <w:sz w:val="32"/>
+          <w:szCs w:val="32"/>
+          <w:lang w:eastAsia="fr-FR"/>
+        </w:rPr>
+        <w:t xml:space="preserve">A) </w:t>
+      </w:r>
+      <w:r>
+        <w:rPr>
+          <w:sz w:val="32"/>
+          <w:szCs w:val="32"/>
+          <w:lang w:eastAsia="fr-FR"/>
+        </w:rPr>
+        <w:t>Principe général, fonction de perte, métrique</w:t>
+      </w:r>
+    </w:p>
+    <w:p>
+      <w:pPr>
+        <w:rPr>
+          <w:sz w:val="24"/>
+          <w:szCs w:val="24"/>
+          <w:lang w:eastAsia="fr-FR"/>
+        </w:rPr>
+      </w:pPr>
+    </w:p>
+    <w:p>
+      <w:pPr>
+        <w:rPr>
+          <w:lang w:eastAsia="fr-FR"/>
+        </w:rPr>
+      </w:pPr>
+    </w:p>
+    <w:p>
+      <w:pPr>
+        <w:ind w:firstLine="705"/>
+        <w:rPr>
+          <w:sz w:val="32"/>
+          <w:szCs w:val="32"/>
+          <w:lang w:eastAsia="fr-FR"/>
+        </w:rPr>
+      </w:pPr>
+      <w:r>
+        <w:rPr>
+          <w:sz w:val="32"/>
+          <w:szCs w:val="32"/>
+          <w:lang w:eastAsia="fr-FR"/>
+        </w:rPr>
+        <w:t xml:space="preserve">B) </w:t>
+      </w:r>
+      <w:r>
+        <w:rPr>
+          <w:sz w:val="32"/>
+          <w:szCs w:val="32"/>
+          <w:lang w:eastAsia="fr-FR"/>
+        </w:rPr>
+        <w:t>Présentation d’architectures</w:t>
       </w:r>
     </w:p>
     <w:p>
       <w:pPr>
         <w:pStyle w:val="ListParagraph"/>
-        <w:ind w:left="708"/>
-        <w:rPr>
-          <w:sz w:val="24"/>
-          <w:szCs w:val="24"/>
-        </w:rPr>
-      </w:pPr>
-      <w:r>
-        <w:rPr>
-          <w:sz w:val="24"/>
-          <w:szCs w:val="24"/>
-        </w:rPr>
-        <w:t>Ces algorithmes sont principalement utilisés dans le traitement de la vidéo, car on peut restreindre la complexité des nouvelles prédictions en utilisant la prédiction de l’image précédente comme point de départ. D’une manière générale ils sont efficaces dans le traitement</w:t>
-      </w:r>
-      <w:r>
-        <w:rPr>
-          <w:sz w:val="24"/>
-          <w:szCs w:val="24"/>
-        </w:rPr>
-        <w:t xml:space="preserve"> consécutif</w:t>
-      </w:r>
-      <w:r>
-        <w:rPr>
-          <w:sz w:val="24"/>
-          <w:szCs w:val="24"/>
-        </w:rPr>
-        <w:t xml:space="preserve"> d’images semblables.</w:t>
-      </w:r>
+        <w:ind w:left="1080"/>
+        <w:rPr>
+          <w:sz w:val="24"/>
+          <w:szCs w:val="24"/>
+        </w:rPr>
+      </w:pPr>
     </w:p>
     <w:p>
       <w:pPr>
         <w:pStyle w:val="ListParagraph"/>
-        <w:ind w:left="708"/>
+        <w:ind w:left="1080"/>
         <w:rPr>
           <w:sz w:val="24"/>
           <w:szCs w:val="24"/>
@@ -660,133 +988,94 @@
     <w:p>
       <w:pPr>
         <w:pStyle w:val="ListParagraph"/>
-        <w:ind w:left="1065"/>
-        <w:rPr>
-          <w:sz w:val="24"/>
-          <w:szCs w:val="24"/>
-        </w:rPr>
-      </w:pPr>
+        <w:ind w:left="1080"/>
+        <w:rPr>
+          <w:sz w:val="36"/>
+          <w:szCs w:val="36"/>
+        </w:rPr>
+      </w:pPr>
+    </w:p>
+    <w:p>
+      <w:pPr>
+        <w:rPr>
+          <w:sz w:val="36"/>
+          <w:szCs w:val="36"/>
+        </w:rPr>
+      </w:pPr>
+      <w:r>
+        <w:rPr>
+          <w:sz w:val="36"/>
+          <w:szCs w:val="36"/>
+        </w:rPr>
+        <w:t>III – Approche pratique pour la segmentation</w:t>
+      </w:r>
     </w:p>
     <w:p>
       <w:pPr>
         <w:pStyle w:val="ListParagraph"/>
         <w:numPr>
           <w:ilvl w:val="0"/>
-          <w:numId w:val="3"/>
+          <w:numId w:val="7"/>
         </w:numPr>
-        <w:pBdr>
-          <w:bottom w:val="single" w:sz="6" w:space="0" w:color="A2A9B1"/>
-        </w:pBdr>
-        <w:shd w:val="clear" w:color="auto" w:fill="FFFFFF"/>
-        <w:spacing w:before="240" w:after="60" w:line="240" w:lineRule="auto"/>
-        <w:outlineLvl w:val="1"/>
-        <w:rPr>
-          <w:rFonts w:ascii="Georgia" w:eastAsia="Times New Roman" w:hAnsi="Georgia" w:cs="Times New Roman"/>
-          <w:color w:val="000000"/>
+        <w:rPr>
+          <w:sz w:val="32"/>
+          <w:szCs w:val="32"/>
+        </w:rPr>
+      </w:pPr>
+      <w:r>
+        <w:rPr>
+          <w:sz w:val="32"/>
+          <w:szCs w:val="32"/>
+        </w:rPr>
+        <w:t>Préparation des données</w:t>
+      </w:r>
+    </w:p>
+    <w:p>
+      <w:pPr>
+        <w:pStyle w:val="ListParagraph"/>
+        <w:ind w:left="1065"/>
+        <w:rPr>
+          <w:sz w:val="32"/>
+          <w:szCs w:val="32"/>
+        </w:rPr>
+      </w:pPr>
+    </w:p>
+    <w:p>
+      <w:pPr>
+        <w:pStyle w:val="ListParagraph"/>
+        <w:numPr>
+          <w:ilvl w:val="0"/>
+          <w:numId w:val="7"/>
+        </w:numPr>
+        <w:rPr>
+          <w:sz w:val="32"/>
+          <w:szCs w:val="32"/>
+        </w:rPr>
+      </w:pPr>
+      <w:r>
+        <w:rPr>
+          <w:sz w:val="32"/>
+          <w:szCs w:val="32"/>
+        </w:rPr>
+        <w:t>Modèle retenu</w:t>
+      </w:r>
+    </w:p>
+    <w:p>
+      <w:pPr>
+        <w:pStyle w:val="ListParagraph"/>
+        <w:rPr>
           <w:sz w:val="36"/>
           <w:szCs w:val="36"/>
-          <w:lang w:eastAsia="fr-FR"/>
-        </w:rPr>
-      </w:pPr>
-      <w:r>
-        <w:rPr>
-          <w:rFonts w:ascii="Georgia" w:eastAsia="Times New Roman" w:hAnsi="Georgia" w:cs="Times New Roman"/>
-          <w:color w:val="000000"/>
+        </w:rPr>
+      </w:pPr>
+    </w:p>
+    <w:p>
+      <w:pPr>
+        <w:pStyle w:val="ListParagraph"/>
+        <w:ind w:left="1065"/>
+        <w:rPr>
           <w:sz w:val="36"/>
           <w:szCs w:val="36"/>
-          <w:lang w:eastAsia="fr-FR"/>
-        </w:rPr>
-        <w:t>Segmentation par classification</w:t>
-      </w:r>
-    </w:p>
-    <w:p>
-      <w:pPr>
-        <w:rPr>
-          <w:sz w:val="24"/>
-          <w:szCs w:val="24"/>
-        </w:rPr>
-      </w:pPr>
-    </w:p>
-    <w:p>
-      <w:pPr>
-        <w:ind w:left="705"/>
-        <w:rPr>
-          <w:sz w:val="24"/>
-          <w:szCs w:val="24"/>
-        </w:rPr>
-      </w:pPr>
-      <w:r>
-        <w:rPr>
-          <w:sz w:val="24"/>
-          <w:szCs w:val="24"/>
-        </w:rPr>
-        <w:t>Cette famille de méthode considère le rapport entre les caractéristiques d’un pixel et les statistiques descriptives de l’ensemble de l’image (par exemple l</w:t>
-      </w:r>
-      <w:r>
-        <w:rPr>
-          <w:sz w:val="24"/>
-          <w:szCs w:val="24"/>
-        </w:rPr>
-        <w:t>a moyenne ou la médiane des</w:t>
-      </w:r>
-      <w:r>
-        <w:rPr>
-          <w:sz w:val="24"/>
-          <w:szCs w:val="24"/>
-        </w:rPr>
-        <w:t xml:space="preserve"> niveau</w:t>
-      </w:r>
-      <w:r>
-        <w:rPr>
-          <w:sz w:val="24"/>
-          <w:szCs w:val="24"/>
-        </w:rPr>
-        <w:t>x</w:t>
-      </w:r>
-      <w:r>
-        <w:rPr>
-          <w:sz w:val="24"/>
-          <w:szCs w:val="24"/>
-        </w:rPr>
-        <w:t xml:space="preserve"> de gris).</w:t>
-      </w:r>
-    </w:p>
-    <w:p>
-      <w:pPr>
-        <w:ind w:left="705"/>
-        <w:rPr>
-          <w:sz w:val="24"/>
-          <w:szCs w:val="24"/>
-        </w:rPr>
-      </w:pPr>
-      <w:r>
-        <w:rPr>
-          <w:sz w:val="24"/>
-          <w:szCs w:val="24"/>
-        </w:rPr>
-        <w:t>On peut ensuite utiliser des méthodes</w:t>
-      </w:r>
-      <w:r>
-        <w:rPr>
-          <w:sz w:val="24"/>
-          <w:szCs w:val="24"/>
-        </w:rPr>
-        <w:t xml:space="preserve"> comme la minimisation de la variance intra-classe ou K-means</w:t>
-      </w:r>
-      <w:r>
-        <w:rPr>
-          <w:sz w:val="24"/>
-          <w:szCs w:val="24"/>
-        </w:rPr>
-        <w:t xml:space="preserve"> pour partitionner l’ensemble des pixels d’une image.</w:t>
-      </w:r>
-    </w:p>
-    <w:p>
-      <w:pPr>
-        <w:ind w:left="705"/>
-        <w:rPr>
-          <w:sz w:val="24"/>
-          <w:szCs w:val="24"/>
         </w:rPr>
       </w:pPr>
     </w:p>
@@ -802,36 +1091,14 @@
           <w:sz w:val="36"/>
           <w:szCs w:val="36"/>
         </w:rPr>
-        <w:t xml:space="preserve">III </w:t>
-      </w:r>
-      <w:r>
+        <w:t>IV – Résultats</w:t>
+      </w:r>
+    </w:p>
+    <w:p>
+      <w:pPr>
         <w:rPr>
           <w:sz w:val="36"/>
           <w:szCs w:val="36"/>
-        </w:rPr>
-        <w:t xml:space="preserve">– </w:t>
-      </w:r>
-      <w:r>
-        <w:rPr>
-          <w:sz w:val="36"/>
-          <w:szCs w:val="36"/>
-        </w:rPr>
-        <w:t>Deep</w:t>
-      </w:r>
-      <w:r>
-        <w:rPr>
-          <w:sz w:val="36"/>
-          <w:szCs w:val="36"/>
-        </w:rPr>
-        <w:t xml:space="preserve"> Learning </w:t>
-      </w:r>
-    </w:p>
-    <w:p>
-      <w:pPr>
-        <w:pStyle w:val="ListParagraph"/>
-        <w:rPr>
-          <w:sz w:val="24"/>
-          <w:szCs w:val="24"/>
         </w:rPr>
       </w:pPr>
     </w:p>
@@ -848,6 +1115,95 @@
 <file path=word/numbering.xml><?xml version="1.0" encoding="utf-8"?>
 <w:numbering xmlns:wpc="http://schemas.microsoft.com/office/word/2010/wordprocessingCanvas" xmlns:cx="http://schemas.microsoft.com/office/drawing/2014/chartex" xmlns:cx1="http://schemas.microsoft.com/office/drawing/2015/9/8/chartex" xmlns:cx2="http://schemas.microsoft.com/office/drawing/2015/10/21/chartex" xmlns:cx3="http://schemas.microsoft.com/office/drawing/2016/5/9/chartex" xmlns:cx4="http://schemas.microsoft.com/office/drawing/2016/5/10/chartex" xmlns:cx5="http://schemas.microsoft.com/office/drawing/2016/5/11/chartex" xmlns:cx6="http://schemas.microsoft.com/office/drawing/2016/5/12/chartex" xmlns:cx7="http://schemas.microsoft.com/office/drawing/2016/5/13/chartex" xmlns:cx8="http://schemas.microsoft.com/office/drawing/2016/5/14/chartex" xmlns:mc="http://schemas.openxmlformats.org/markup-compatibility/2006" xmlns:aink="http://schemas.microsoft.com/office/drawing/2016/ink" xmlns:am3d="http://schemas.microsoft.com/office/drawing/2017/model3d" xmlns:o="urn:schemas-microsoft-com:office:office" xmlns:r="http://schemas.openxmlformats.org/officeDocument/2006/relationships" xmlns:m="http://schemas.openxmlformats.org/officeDocument/2006/math" xmlns:v="urn:schemas-microsoft-com:vml" xmlns:wp14="http://schemas.microsoft.com/office/word/2010/wordprocessingDrawing" xmlns:wp="http://schemas.openxmlformats.org/drawingml/2006/wordprocessingDrawing" xmlns:w10="urn:schemas-microsoft-com:office:word" xmlns:w="http://schemas.openxmlformats.org/wordprocessingml/2006/main" xmlns:w14="http://schemas.microsoft.com/office/word/2010/wordml" xmlns:w15="http://schemas.microsoft.com/office/word/2012/wordml" xmlns:w16cex="http://schemas.microsoft.com/office/word/2018/wordml/cex" xmlns:w16cid="http://schemas.microsoft.com/office/word/2016/wordml/cid" xmlns:w16="http://schemas.microsoft.com/office/word/2018/wordml" xmlns:w16sdtdh="http://schemas.microsoft.com/office/word/2020/wordml/sdtdatahash" xmlns:w16se="http://schemas.microsoft.com/office/word/2015/wordml/symex" xmlns:wpg="http://schemas.microsoft.com/office/word/2010/wordprocessingGroup" xmlns:wpi="http://schemas.microsoft.com/office/word/2010/wordprocessingInk" xmlns:wne="http://schemas.microsoft.com/office/word/2006/wordml" xmlns:wps="http://schemas.microsoft.com/office/word/2010/wordprocessingShape" mc:Ignorable="w14 w15 w16se w16cid w16 w16cex w16sdtdh wp14">
   <w:abstractNum w:abstractNumId="0" w15:restartNumberingAfterBreak="0">
+    <w:nsid w:val="03A325CE"/>
+    <w:multiLevelType w:val="hybridMultilevel"/>
+    <w:tmpl w:val="0CB0F6AE"/>
+    <w:lvl w:ilvl="0" w:tplc="3BB62000">
+      <w:start w:val="1"/>
+      <w:numFmt w:val="upperLetter"/>
+      <w:lvlText w:val="%1)"/>
+      <w:lvlJc w:val="left"/>
+      <w:pPr>
+        <w:ind w:left="1425" w:hanging="720"/>
+      </w:pPr>
+      <w:rPr>
+        <w:rFonts w:hint="default"/>
+      </w:rPr>
+    </w:lvl>
+    <w:lvl w:ilvl="1" w:tplc="040C0019" w:tentative="1">
+      <w:start w:val="1"/>
+      <w:numFmt w:val="lowerLetter"/>
+      <w:lvlText w:val="%2."/>
+      <w:lvlJc w:val="left"/>
+      <w:pPr>
+        <w:ind w:left="1785" w:hanging="360"/>
+      </w:pPr>
+    </w:lvl>
+    <w:lvl w:ilvl="2" w:tplc="040C001B" w:tentative="1">
+      <w:start w:val="1"/>
+      <w:numFmt w:val="lowerRoman"/>
+      <w:lvlText w:val="%3."/>
+      <w:lvlJc w:val="right"/>
+      <w:pPr>
+        <w:ind w:left="2505" w:hanging="180"/>
+      </w:pPr>
+    </w:lvl>
+    <w:lvl w:ilvl="3" w:tplc="040C000F" w:tentative="1">
+      <w:start w:val="1"/>
+      <w:numFmt w:val="decimal"/>
+      <w:lvlText w:val="%4."/>
+      <w:lvlJc w:val="left"/>
+      <w:pPr>
+        <w:ind w:left="3225" w:hanging="360"/>
+      </w:pPr>
+    </w:lvl>
+    <w:lvl w:ilvl="4" w:tplc="040C0019" w:tentative="1">
+      <w:start w:val="1"/>
+      <w:numFmt w:val="lowerLetter"/>
+      <w:lvlText w:val="%5."/>
+      <w:lvlJc w:val="left"/>
+      <w:pPr>
+        <w:ind w:left="3945" w:hanging="360"/>
+      </w:pPr>
+    </w:lvl>
+    <w:lvl w:ilvl="5" w:tplc="040C001B" w:tentative="1">
+      <w:start w:val="1"/>
+      <w:numFmt w:val="lowerRoman"/>
+      <w:lvlText w:val="%6."/>
+      <w:lvlJc w:val="right"/>
+      <w:pPr>
+        <w:ind w:left="4665" w:hanging="180"/>
+      </w:pPr>
+    </w:lvl>
+    <w:lvl w:ilvl="6" w:tplc="040C000F" w:tentative="1">
+      <w:start w:val="1"/>
+      <w:numFmt w:val="decimal"/>
+      <w:lvlText w:val="%7."/>
+      <w:lvlJc w:val="left"/>
+      <w:pPr>
+        <w:ind w:left="5385" w:hanging="360"/>
+      </w:pPr>
+    </w:lvl>
+    <w:lvl w:ilvl="7" w:tplc="040C0019" w:tentative="1">
+      <w:start w:val="1"/>
+      <w:numFmt w:val="lowerLetter"/>
+      <w:lvlText w:val="%8."/>
+      <w:lvlJc w:val="left"/>
+      <w:pPr>
+        <w:ind w:left="6105" w:hanging="360"/>
+      </w:pPr>
+    </w:lvl>
+    <w:lvl w:ilvl="8" w:tplc="040C001B" w:tentative="1">
+      <w:start w:val="1"/>
+      <w:numFmt w:val="lowerRoman"/>
+      <w:lvlText w:val="%9."/>
+      <w:lvlJc w:val="right"/>
+      <w:pPr>
+        <w:ind w:left="6825" w:hanging="180"/>
+      </w:pPr>
+    </w:lvl>
+  </w:abstractNum>
+  <w:abstractNum w:abstractNumId="1" w15:restartNumberingAfterBreak="0">
     <w:nsid w:val="05C50C46"/>
     <w:multiLevelType w:val="hybridMultilevel"/>
     <w:tmpl w:val="83247D26"/>
@@ -936,7 +1292,98 @@
       </w:pPr>
     </w:lvl>
   </w:abstractNum>
-  <w:abstractNum w:abstractNumId="1" w15:restartNumberingAfterBreak="0">
+  <w:abstractNum w:abstractNumId="2" w15:restartNumberingAfterBreak="0">
+    <w:nsid w:val="1BC35182"/>
+    <w:multiLevelType w:val="hybridMultilevel"/>
+    <w:tmpl w:val="98C4376E"/>
+    <w:lvl w:ilvl="0" w:tplc="DF927E58">
+      <w:start w:val="1"/>
+      <w:numFmt w:val="upperLetter"/>
+      <w:lvlText w:val="%1)"/>
+      <w:lvlJc w:val="left"/>
+      <w:pPr>
+        <w:ind w:left="1065" w:hanging="360"/>
+      </w:pPr>
+      <w:rPr>
+        <w:rFonts w:hint="default"/>
+        <w:sz w:val="32"/>
+        <w:szCs w:val="32"/>
+      </w:rPr>
+    </w:lvl>
+    <w:lvl w:ilvl="1" w:tplc="040C0019" w:tentative="1">
+      <w:start w:val="1"/>
+      <w:numFmt w:val="lowerLetter"/>
+      <w:lvlText w:val="%2."/>
+      <w:lvlJc w:val="left"/>
+      <w:pPr>
+        <w:ind w:left="1785" w:hanging="360"/>
+      </w:pPr>
+    </w:lvl>
+    <w:lvl w:ilvl="2" w:tplc="040C001B" w:tentative="1">
+      <w:start w:val="1"/>
+      <w:numFmt w:val="lowerRoman"/>
+      <w:lvlText w:val="%3."/>
+      <w:lvlJc w:val="right"/>
+      <w:pPr>
+        <w:ind w:left="2505" w:hanging="180"/>
+      </w:pPr>
+    </w:lvl>
+    <w:lvl w:ilvl="3" w:tplc="040C000F" w:tentative="1">
+      <w:start w:val="1"/>
+      <w:numFmt w:val="decimal"/>
+      <w:lvlText w:val="%4."/>
+      <w:lvlJc w:val="left"/>
+      <w:pPr>
+        <w:ind w:left="3225" w:hanging="360"/>
+      </w:pPr>
+    </w:lvl>
+    <w:lvl w:ilvl="4" w:tplc="040C0019" w:tentative="1">
+      <w:start w:val="1"/>
+      <w:numFmt w:val="lowerLetter"/>
+      <w:lvlText w:val="%5."/>
+      <w:lvlJc w:val="left"/>
+      <w:pPr>
+        <w:ind w:left="3945" w:hanging="360"/>
+      </w:pPr>
+    </w:lvl>
+    <w:lvl w:ilvl="5" w:tplc="040C001B" w:tentative="1">
+      <w:start w:val="1"/>
+      <w:numFmt w:val="lowerRoman"/>
+      <w:lvlText w:val="%6."/>
+      <w:lvlJc w:val="right"/>
+      <w:pPr>
+        <w:ind w:left="4665" w:hanging="180"/>
+      </w:pPr>
+    </w:lvl>
+    <w:lvl w:ilvl="6" w:tplc="040C000F" w:tentative="1">
+      <w:start w:val="1"/>
+      <w:numFmt w:val="decimal"/>
+      <w:lvlText w:val="%7."/>
+      <w:lvlJc w:val="left"/>
+      <w:pPr>
+        <w:ind w:left="5385" w:hanging="360"/>
+      </w:pPr>
+    </w:lvl>
+    <w:lvl w:ilvl="7" w:tplc="040C0019" w:tentative="1">
+      <w:start w:val="1"/>
+      <w:numFmt w:val="lowerLetter"/>
+      <w:lvlText w:val="%8."/>
+      <w:lvlJc w:val="left"/>
+      <w:pPr>
+        <w:ind w:left="6105" w:hanging="360"/>
+      </w:pPr>
+    </w:lvl>
+    <w:lvl w:ilvl="8" w:tplc="040C001B" w:tentative="1">
+      <w:start w:val="1"/>
+      <w:numFmt w:val="lowerRoman"/>
+      <w:lvlText w:val="%9."/>
+      <w:lvlJc w:val="right"/>
+      <w:pPr>
+        <w:ind w:left="6825" w:hanging="180"/>
+      </w:pPr>
+    </w:lvl>
+  </w:abstractNum>
+  <w:abstractNum w:abstractNumId="3" w15:restartNumberingAfterBreak="0">
     <w:nsid w:val="301B3661"/>
     <w:multiLevelType w:val="hybridMultilevel"/>
     <w:tmpl w:val="BB7E480E"/>
@@ -1025,7 +1472,96 @@
       </w:pPr>
     </w:lvl>
   </w:abstractNum>
-  <w:abstractNum w:abstractNumId="2" w15:restartNumberingAfterBreak="0">
+  <w:abstractNum w:abstractNumId="4" w15:restartNumberingAfterBreak="0">
+    <w:nsid w:val="480B064F"/>
+    <w:multiLevelType w:val="hybridMultilevel"/>
+    <w:tmpl w:val="2A58F7A0"/>
+    <w:lvl w:ilvl="0" w:tplc="32BA9212">
+      <w:start w:val="1"/>
+      <w:numFmt w:val="upperLetter"/>
+      <w:lvlText w:val="%1)"/>
+      <w:lvlJc w:val="left"/>
+      <w:pPr>
+        <w:ind w:left="1080" w:hanging="360"/>
+      </w:pPr>
+      <w:rPr>
+        <w:rFonts w:hint="default"/>
+      </w:rPr>
+    </w:lvl>
+    <w:lvl w:ilvl="1" w:tplc="040C0019" w:tentative="1">
+      <w:start w:val="1"/>
+      <w:numFmt w:val="lowerLetter"/>
+      <w:lvlText w:val="%2."/>
+      <w:lvlJc w:val="left"/>
+      <w:pPr>
+        <w:ind w:left="1800" w:hanging="360"/>
+      </w:pPr>
+    </w:lvl>
+    <w:lvl w:ilvl="2" w:tplc="040C001B" w:tentative="1">
+      <w:start w:val="1"/>
+      <w:numFmt w:val="lowerRoman"/>
+      <w:lvlText w:val="%3."/>
+      <w:lvlJc w:val="right"/>
+      <w:pPr>
+        <w:ind w:left="2520" w:hanging="180"/>
+      </w:pPr>
+    </w:lvl>
+    <w:lvl w:ilvl="3" w:tplc="040C000F" w:tentative="1">
+      <w:start w:val="1"/>
+      <w:numFmt w:val="decimal"/>
+      <w:lvlText w:val="%4."/>
+      <w:lvlJc w:val="left"/>
+      <w:pPr>
+        <w:ind w:left="3240" w:hanging="360"/>
+      </w:pPr>
+    </w:lvl>
+    <w:lvl w:ilvl="4" w:tplc="040C0019" w:tentative="1">
+      <w:start w:val="1"/>
+      <w:numFmt w:val="lowerLetter"/>
+      <w:lvlText w:val="%5."/>
+      <w:lvlJc w:val="left"/>
+      <w:pPr>
+        <w:ind w:left="3960" w:hanging="360"/>
+      </w:pPr>
+    </w:lvl>
+    <w:lvl w:ilvl="5" w:tplc="040C001B" w:tentative="1">
+      <w:start w:val="1"/>
+      <w:numFmt w:val="lowerRoman"/>
+      <w:lvlText w:val="%6."/>
+      <w:lvlJc w:val="right"/>
+      <w:pPr>
+        <w:ind w:left="4680" w:hanging="180"/>
+      </w:pPr>
+    </w:lvl>
+    <w:lvl w:ilvl="6" w:tplc="040C000F" w:tentative="1">
+      <w:start w:val="1"/>
+      <w:numFmt w:val="decimal"/>
+      <w:lvlText w:val="%7."/>
+      <w:lvlJc w:val="left"/>
+      <w:pPr>
+        <w:ind w:left="5400" w:hanging="360"/>
+      </w:pPr>
+    </w:lvl>
+    <w:lvl w:ilvl="7" w:tplc="040C0019" w:tentative="1">
+      <w:start w:val="1"/>
+      <w:numFmt w:val="lowerLetter"/>
+      <w:lvlText w:val="%8."/>
+      <w:lvlJc w:val="left"/>
+      <w:pPr>
+        <w:ind w:left="6120" w:hanging="360"/>
+      </w:pPr>
+    </w:lvl>
+    <w:lvl w:ilvl="8" w:tplc="040C001B" w:tentative="1">
+      <w:start w:val="1"/>
+      <w:numFmt w:val="lowerRoman"/>
+      <w:lvlText w:val="%9."/>
+      <w:lvlJc w:val="right"/>
+      <w:pPr>
+        <w:ind w:left="6840" w:hanging="180"/>
+      </w:pPr>
+    </w:lvl>
+  </w:abstractNum>
+  <w:abstractNum w:abstractNumId="5" w15:restartNumberingAfterBreak="0">
     <w:nsid w:val="4F996AC5"/>
     <w:multiLevelType w:val="hybridMultilevel"/>
     <w:tmpl w:val="882EED66"/>
@@ -1114,7 +1650,7 @@
       </w:pPr>
     </w:lvl>
   </w:abstractNum>
-  <w:abstractNum w:abstractNumId="3" w15:restartNumberingAfterBreak="0">
+  <w:abstractNum w:abstractNumId="6" w15:restartNumberingAfterBreak="0">
     <w:nsid w:val="6B351AF7"/>
     <w:multiLevelType w:val="hybridMultilevel"/>
     <w:tmpl w:val="3E9C5D8A"/>
@@ -1204,15 +1740,24 @@
     </w:lvl>
   </w:abstractNum>
   <w:num w:numId="1">
+    <w:abstractNumId w:val="3"/>
+  </w:num>
+  <w:num w:numId="2">
+    <w:abstractNumId w:val="6"/>
+  </w:num>
+  <w:num w:numId="3">
     <w:abstractNumId w:val="1"/>
   </w:num>
-  <w:num w:numId="2">
-    <w:abstractNumId w:val="3"/>
+  <w:num w:numId="4">
+    <w:abstractNumId w:val="5"/>
   </w:num>
-  <w:num w:numId="3">
+  <w:num w:numId="5">
+    <w:abstractNumId w:val="4"/>
+  </w:num>
+  <w:num w:numId="6">
     <w:abstractNumId w:val="0"/>
   </w:num>
-  <w:num w:numId="4">
+  <w:num w:numId="7">
     <w:abstractNumId w:val="2"/>
   </w:num>
 </w:numbering>

</xml_diff>